<commit_message>
Try to use t5-base and update gitignore
</commit_message>
<xml_diff>
--- a/summary.docx
+++ b/summary.docx
@@ -12,142 +12,142 @@
     </w:p>
     <w:p>
       <w:r>
-        <w:t>if you see severity one or two, take a screenshot of it and post it inside the AMS standup group or e-services group . then you can address to UN, Eugene or the team leads. Later, I will go through the list of team leads with you. Okay. And just send it to them. Hey, there is a severity one and two .</w:t>
+        <w:t>if you see a severity one or two, take a snippet and post it inside the e-services group . if there is a high priority or someone forwarded to you from help desk saying that this is critical, please take action .</w:t>
       </w:r>
     </w:p>
     <w:p>
       <w:r>
-        <w:t>onboarding of boarding matters KT to UN Eugene and no, the on the top . if you go inside task list updated by Bindu, then yeah, you can able to manage not an issue . you need to have you completed the PDPA .</w:t>
+        <w:t>this is the onboarding of boarding checklist . there is a main folder onboarding matters KT to Eugene and UN . once it gets stabilized, you can able to manage not an issue .</w:t>
       </w:r>
     </w:p>
     <w:p>
       <w:r>
-        <w:t>the next item shall we go to the resource talk take . it's not there . there is no on-premise server. Everything new to cloud. So this is in progress. Yes. The air. No you can skip it because nowadays we are not using VPN . if anything pending we can check. Sure. I see. No need. Skip .</w:t>
+        <w:t>i am asking Bala to include you in all the DXE internal emails like email mailbox . there are four mailboxes so I am asking UN and bala to add . if anything pending we can check. Sure. I see. No need. Skip .</w:t>
       </w:r>
     </w:p>
     <w:p>
       <w:r>
-        <w:t>you need to confirm whether you can able to log in . you can add the rest also inside when you are doing the onboarding . right. that's the CR team. Okay. Yeah. You can add them later. Hi. Say make sure it's saved. Right. Because your auto save is off. It's out of safe. And the other one is the UTAP .</w:t>
+        <w:t>there are still some items to update, but you know the process . you can mark it as completed . do you want me to call it green? No problem. I actually thought of taking the dark green.</w:t>
       </w:r>
     </w:p>
     <w:p>
       <w:r>
-        <w:t>I'm from southern part, like the later I will show you the map and then show me or show you exactly where I am . it's a very crowded city. Hanoi is nice. That's why sometimes I need some time to away the city, you know, to noisy .</w:t>
+        <w:t>if it's a complete application down and none of the users unable to log in, that's all considered . for severity one and two, we consider this as not a normal ticket . if this is a widely impacted or one department, the entire entire user enabled or maybe finance impacted .</w:t>
       </w:r>
     </w:p>
     <w:p>
       <w:r>
-        <w:t>if such tickets come in, right, we will like, in case if you see emails, okay, users say, oh, I am unable to log in . you need to check with Eugene, like, you know, what, to understand whether it's a . he will share with you and even the information, the description, the, the details of the resolution, like reporting time, you can take it from .</w:t>
+        <w:t>all these are cons or maybe payment stuck due to the application bug or anything . if you see emails, you need to check with Eugene, to understand whether it's a severity one or two . all applications are e services, you tap and PLS are earlier it way to all these applications were unavailable .</w:t>
       </w:r>
     </w:p>
     <w:p>
       <w:r>
-        <w:t>the infra team rolled out changes that cost our application went down on that day . they checked the logs and found out that the changes were due to the AMS issue . the users unable to log into the application, so we will check whether it could be due to network issues .</w:t>
+        <w:t>a change rolled out by the infra team that cost our application went down on that day . based on our initial investigation, we found that something rolled up, which impacted . we will get to know from them, there was a severity one, right?</w:t>
       </w:r>
     </w:p>
     <w:p>
       <w:r>
-        <w:t>if it's a severity one, we, the snow ticket has to be marked as severity one . the helpers will do, but sometimes they will forget . you have to check with the Eugene before sending this template out to NTUC .</w:t>
+        <w:t>if a ticket is a severity one or two, you have to check with Eugene . if it's a two-severity ticket, the helpers will do, but sometimes they will forget . the initial communication about this severity comes through multiple channels via WhatsApp .</w:t>
       </w:r>
     </w:p>
     <w:p>
       <w:r>
-        <w:t>there is a group, right? NTUC, GRP, yeah. this is slightly outdated. there are new lists we need to add . I will give you the new list, okay? maybe I will attach the new one because this one is slightly obsolete .</w:t>
+        <w:t>we need to be very careful when we are sending the severity one information . sometimes the user say, oh, I cannot, it's very slow. or I, you know, there is some error . we get very, very less severity one and two, very rarely we get .</w:t>
       </w:r>
     </w:p>
     <w:p>
       <w:r>
-        <w:t>all these people are in Vietnam and MS project manager is like UN . you can also reach out to UN if you have any, if any of these team members are not responding or not getting the update .</w:t>
+        <w:t>if you're not getting the update, you can reach out to UN as well . you can just bring him and go into a call, five minutes, validate with Eugene . we're going to send this hygiene to N2C clients as it's one hour going to be one hour .</w:t>
       </w:r>
     </w:p>
     <w:p>
       <w:r>
-        <w:t>this is for the severity one and two. can we mark it as completed? or later you can ask me also, not initial . I need to go through with you the monthly progress report first before I go through this, preparing the CR slide . it should be in another for it all. Yes. An assassin .</w:t>
+        <w:t>the monitor complete tracking SLA and ensure it meets the month end . the monthly meeting is the major topic . yes, an assassin for it all .</w:t>
       </w:r>
     </w:p>
     <w:p>
       <w:r>
-        <w:t>this is the test. This is also my NTUC CR team . this is CRM, and this is E-Service and U-Tab lead . I don't know whether this one is supporting. I guess you are .</w:t>
+        <w:t>this is the test. this is also my NTUC. This is the CRM . he is the SharePoint. Kong is the CR. CR team. and this is E-Service .</w:t>
       </w:r>
     </w:p>
     <w:p>
       <w:r>
-        <w:t>CC Victor and see this person also. don't forget to CC . they are the IT, IT, they are managing all their vendors . if we are providing the RCA, you check, better you check with Eugene or the technical RCA .</w:t>
+        <w:t>don't forget to include CC Victor. he will always complain why you didn't include him like this . this is the one of the update, status update. here, the issue resolved after rebooting the server or something like that .</w:t>
       </w:r>
     </w:p>
     <w:p>
       <w:r>
-        <w:t>if you think that we can improvise it further, then you can do it according . we have a weekly meeting. there are two weekly meetings, okay . from ad hoc meetings, we will provide all the maintenance services related things .</w:t>
+        <w:t>if you have better way, you can always do it according to my understanding . if Eugene is not available, I am his backup, okay .</w:t>
       </w:r>
     </w:p>
     <w:p>
       <w:r>
-        <w:t>this is the CR meeting, okay. let me go through the weekly meeting . if you join the tomorrow meeting, they will discuss about these slides, okay . it took of, is there a severity one, follow-up action item .</w:t>
+        <w:t>if you join the tomorrow meeting, they will discuss about these slides, okay . if any last week follow-up action item, put it here . in the meeting, NTUCTO, Josephine suggested to keep this severity one and two .</w:t>
       </w:r>
     </w:p>
     <w:p>
       <w:r>
-        <w:t>this slide, you no need to worry, is updated by the technical team members . if you are presenting, you should know what is inside . the team will help you if Ekmon and Bala ask you some questions .</w:t>
+        <w:t>if you are presenting this slide, you should know what is inside . if he is only, I will ensure, like, I know the content of this . sometimes, even if it is no follow-ups, sometimes they tend to forget .</w:t>
       </w:r>
     </w:p>
     <w:p>
       <w:r>
-        <w:t>the content, again, will be provided by the technical team which is Eugene, they will provide . in case Eugene is not there, and I have to resign it . you can reach out to the team leads, individual team leads in Vietnam .</w:t>
+        <w:t>the content will be provided by the technical team which is Eugene, they will provide . in case Eugene is not there, and I have to, i have to resign it . if we don't have any new incidents in We can skip this .</w:t>
       </w:r>
     </w:p>
     <w:p>
       <w:r>
-        <w:t>if you are presenting, we should know exactly what we are doing . sometimes they ask, oh, why sudden October a lot of ticket? or is it another two, three enhancement we did here? why the ticket got reduced? I'm sorry, because for, tell me.</w:t>
+        <w:t>if you are presenting, we should know exactly what, because sometimes suddenly they may ask some questions . if they ask before the meeting, if there is a reduction of ticket, they won't reply . but if we are ready, maybe 17 Eugene only .</w:t>
       </w:r>
     </w:p>
     <w:p>
       <w:r>
-        <w:t>if you are stuck, they will answer, no need to worry about it . mind to see ticket summary out of these tickets, five are still active, nine are awaiting client for ticket resolved, 16 are closed, closed means completely closed . resolve means, you can also reopen the ticket again in snow .</w:t>
+        <w:t>five tickets are still active, nine are awaiting customer . 16 tickets closed, closed means completely closed . there is a mismatch of Athena data in the membership detail .</w:t>
       </w:r>
     </w:p>
     <w:p>
       <w:r>
-        <w:t>this 51, 49 and close, resolved the one, only one awaiting customer to sign off . this is the mind you see, just again a ticket trend, less than 30 days as of 26 February . so we need to provide a detailed description of the ticket, why this is more than .</w:t>
+        <w:t>this 51, 49 and close, resolved the one, only one awaiting customer sign off . so we are waiting for the team to user to sign off, so that is the reason we are delaying . we need to provide a detailed description of the ticket, why this is more than 30 days .</w:t>
       </w:r>
     </w:p>
     <w:p>
       <w:r>
-        <w:t>there are two age tickets, outstanding ticket more than 30 days . we need to know what is the last update, but the status shouldn't be like, oh, last, we are updating today . if you are presenting, you should be knowing this .</w:t>
+        <w:t>there are two age tickets and these are the ticket details, okay . there is an outstanding ticket more than 30 days . we need to know what is the last update and why we are like a second reminder.</w:t>
       </w:r>
     </w:p>
     <w:p>
       <w:r>
-        <w:t xml:space="preserve">if you see, like, there is no update from January of February then you need to ask them, hey, can you please fill up the latest update until today, what's happened, then you know, and then you can, based on that, you can present. they should provide you all the details, yeah. And this is also the same, all these tickets, they have to provide. if there is as part of the agreement, right, every month, this is 2024, 24 is a different agreement with </w:t>
+        <w:t>if you see, like, there is no update from January of February, then you need to ask them . if they find a, I need to add another, but it is not a major one . service improvement means we are giving them five mandates as free of cost as service improvement .</w:t>
       </w:r>
     </w:p>
     <w:p>
       <w:r>
-        <w:t>if you look at the news slide, there's a case upgrade, maybe nine mandates, but they will minus five, minus nine, four, four in the next month . for each item based on the agreement with NGUC, we are like applicator, we have to provide five mandates free of cost as part of the service improvement . so every month, we need to track it all .</w:t>
+        <w:t>if you look at the recent March slide, there's 12 or 14 already utilized . if there is a case upgrade, they will minus five, minus nine, four, four in the next month . we have to provide five mandates free of cost as part of the service improvement .</w:t>
       </w:r>
     </w:p>
     <w:p>
       <w:r>
-        <w:t>this is the monthly, okay. let me show. if you look at second, it is the CR meeting, meeting minutes . the AMS needs to update it inside, so you need to take notes . this is part of our monthly meeting, slide deck preparation .</w:t>
+        <w:t>after the meeting is over, we need to take meeting notes . if someone is telling something, can you please talk to this MSD to speed up this? if they give some follow-up action item to DXE, then we may need to deploy this month .</w:t>
       </w:r>
     </w:p>
     <w:p>
       <w:r>
-        <w:t>this is, okay, number one, age ticket details for this one . if they ask something about the ticket details, then we need to put it inside . this is the sixth, because this is prepared on 23rd and then the target date is next week .</w:t>
+        <w:t>e-services and reporting users' information should be in the age ticket details slide . the target date is the sixth and then the target is next week . if something isn't done by one week, it may take another two weeks .</w:t>
       </w:r>
     </w:p>
     <w:p>
       <w:r>
-        <w:t>aging ticket process confirmation by in the meeting, it was mentioned that the older tickets, DXC has completed the task, fix the bug, but it is awaiting confirmation from the user . if there is no response from the business user after several follow-ups, we can close the ticket and reopen another ticket .</w:t>
+        <w:t>if there is no response from the business user after several follow-ups, DXC can close the ticket . if we do several follow ups, we need to copy all the follow up emails inside the snow . the technical team should notify the NTUC help desk .</w:t>
       </w:r>
     </w:p>
     <w:p>
       <w:r>
-        <w:t>we can take five business days to send, but sometimes we need to send . if we get complete detail, we will send that day itself end of the day, or maybe next day . this is the meeting minutes. let me close this. and then this is CR slide .</w:t>
+        <w:t>if we get complete detail, I will send that day itself end of the day . this is for the AMS. And this is the meeting minutes . if you are not available last time, you are the one presenting .</w:t>
       </w:r>
     </w:p>
     <w:p>
       <w:r>
-        <w:t>internally, we review because every week, three times, we have a call . on Wednesday, we will stop updating and we will send the updated slide . this is all the approved CRs, meaning currently DXC is either in a CR paper preparation phase or like UAT phase, SAT phase, UAT Phase .</w:t>
+        <w:t>internal review of CRs is done every week, three times a week . we will send updated slide to NTUC on Wednesday, then go through slide in the Thursday meeting . the resource will do the development, SAT, UAT, then like, deployment .</w:t>
       </w:r>
     </w:p>
     <w:sectPr>

</xml_diff>

<commit_message>
Try with bart large cnn
</commit_message>
<xml_diff>
--- a/summary.docx
+++ b/summary.docx
@@ -12,142 +12,97 @@
     </w:p>
     <w:p>
       <w:r>
-        <w:t>if you see a severity one or two, take a snippet and post it inside the e-services group . if there is a high priority or someone forwarded to you from help desk saying that this is critical, please take action .</w:t>
+        <w:t>If you see a severity one or two, take a screenshot of it and post it inside the AMS standup group or e-services group. And then you can address to UN, Eugene or the team leads. Onboarding of boarding, there is a main folder onboarding of boarding inside that KT to Eugene and UN.</w:t>
       </w:r>
     </w:p>
     <w:p>
       <w:r>
-        <w:t>this is the onboarding of boarding checklist . there is a main folder onboarding matters KT to Eugene and UN . once it gets stabilized, you can able to manage not an issue .</w:t>
+        <w:t>Once it gets stabilized, then then yeah, you can able to manage not an issue. Once you are familiar you can take this opportunity to onboard them. Meanwhile when you are onboarding if you find any difficulties you message me. So after that we can keep the I mean make it completed. So the next item shall we go to the resource talk take.</w:t>
       </w:r>
     </w:p>
     <w:p>
       <w:r>
-        <w:t>i am asking Bala to include you in all the DXE internal emails like email mailbox . there are four mailboxes so I am asking UN and bala to add . if anything pending we can check. Sure. I see. No need. Skip .</w:t>
+        <w:t>This is for DXE. Onshore people. And snow access. I think you got snow access but I need to confirm whether you can able to log in. So let's make it as like blank. You can add them later. Do you know where are you from in India or the south or the north? No, Singapore. Oh, my place is it? Yes. Are you in no place? Oh, I'm from southern part.</w:t>
       </w:r>
     </w:p>
     <w:p>
       <w:r>
-        <w:t>there are still some items to update, but you know the process . you can mark it as completed . do you want me to call it green? No problem. I actually thought of taking the dark green.</w:t>
+        <w:t>The severity level is one, two or three, depending on the severity of the issue. If it is a complete application down and none of the users unable to log in, that is considered a critical issue. It is also considered a security related issue if it is due to some security or data breach. If the use shoe is brought up by user, then it has to be like, you know, the, the reported by must be username.</w:t>
       </w:r>
     </w:p>
     <w:p>
       <w:r>
-        <w:t>if it's a complete application down and none of the users unable to log in, that's all considered . for severity one and two, we consider this as not a normal ticket . if this is a widely impacted or one department, the entire entire user enabled or maybe finance impacted .</w:t>
+        <w:t>NTUC will be connecting to, to NTU CTO and who is the IT team. They will coordinate with BTB, the infra team and DXC application team. Once we get a severity one, we, the snow ticket has to be marked as severity one. If it is a severity two, actually they will do, the helpers will do but sometimes they will forget.</w:t>
       </w:r>
     </w:p>
     <w:p>
       <w:r>
-        <w:t>all these are cons or maybe payment stuck due to the application bug or anything . if you see emails, you need to check with Eugene, to understand whether it's a severity one or two . all applications are e services, you tap and PLS are earlier it way to all these applications were unavailable .</w:t>
+        <w:t>If you are seeing anything like something not usual, something that, like alarming, which like multiple users impacted, then you need to take a screenshot and put it in a MS group, stand-up group and address to Eugene. So then based on their confirmation, you can, later you can check whether the ticket is categorized correctly. Then within 30 minutes, right? Oh, sorry, within one hour, we need to start sending this template.</w:t>
       </w:r>
     </w:p>
     <w:p>
       <w:r>
-        <w:t>a change rolled out by the infra team that cost our application went down on that day . based on our initial investigation, we found that something rolled up, which impacted . we will get to know from them, there was a severity one, right?</w:t>
+        <w:t>Every one hour we need to send and finally issue resolved. But we get very, very less severity one and two, very, like hardly we get. So it's not like often. So yeah, but this is the process of severity 1 and two. Okay. Very clear. Any questions? No questions so far. I want one question. This is, Eugene is from technical team. Eugene is the technical lead, MS technical lead. Under him, there are four technical leads, like I will share you their names later.</w:t>
       </w:r>
     </w:p>
     <w:p>
       <w:r>
-        <w:t>if a ticket is a severity one or two, you have to check with Eugene . if it's a two-severity ticket, the helpers will do, but sometimes they will forget . the initial communication about this severity comes through multiple channels via WhatsApp .</w:t>
+        <w:t>You can use this highlighter also. Then put it inside the MS. If you think like they are not responding to code, where is the MS? Okay. So the monitor complete tracking SLA and ensure it meets the month end. This is the my NTUC CR team. And this is E-Service and U-Tab lead. And he is the SharePoint. Deepika is CR. Kong is the. my NT UC team did. UN is overall. And TIN is e-Services.</w:t>
       </w:r>
     </w:p>
     <w:p>
       <w:r>
-        <w:t>we need to be very careful when we are sending the severity one information . sometimes the user say, oh, I cannot, it's very slow. or I, you know, there is some error . we get very, very less severity one and two, very rarely we get .</w:t>
+        <w:t>This is the one of the update, status update. Once we get the resolution time, we need to put in in the same format like the check the. resolution time with the technical team before like 20, maybe, or 10, 11, something, then other comments, the issue resolved. Here, the issues resolved after rebooting the server or something like that. We need to. put and then if we are providing the RCA, you check, better you check with Eugene or the technical RCA will be provided late.</w:t>
       </w:r>
     </w:p>
     <w:p>
       <w:r>
-        <w:t>if you're not getting the update, you can reach out to UN as well . you can just bring him and go into a call, five minutes, validate with Eugene . we're going to send this hygiene to N2C clients as it's one hour going to be one hour .</w:t>
+        <w:t>There are two weekly meetings, okay. One is the AMS meeting. There we will provide all the maintenance service related things. And another is the CR meeting. In that meeting, we will discuss all the PMs will join, also the PM's head will join. From DXC side, DXC management will join Bala. Next to Bala is Sadat, sometimes he will also join. And Deepika will provide updates.</w:t>
       </w:r>
     </w:p>
     <w:p>
       <w:r>
-        <w:t>the monitor complete tracking SLA and ensure it meets the month end . the monthly meeting is the major topic . yes, an assassin for it all .</w:t>
+        <w:t>So, last week, you see here, there is a follow-up action item. In the meeting, NTUCTO, Josephine suggested to keep this severity one, follow- up action is in this weekly slide until we close all the action items. So, this slide, you no need to worry. This is updated by the technical team members. But in case, if you are asked to present this slide,. you should know what is inside.</w:t>
       </w:r>
     </w:p>
     <w:p>
       <w:r>
-        <w:t>this is the test. this is also my NTUC. This is the CRM . he is the SharePoint. Kong is the CR. CR team. and this is E-Service .</w:t>
+        <w:t>Each incident, for example, if we had two or three incident last week, then we had to put each one. provide. Usually for one month, we have, like, you see here, in November. And after that, this is in December, only one incident, and January one. So, every month one and sometimes last from July to November, we didn't even have any incidents.</w:t>
       </w:r>
     </w:p>
     <w:p>
       <w:r>
-        <w:t>don't forget to include CC Victor. he will always complain why you didn't include him like this . this is the one of the update, status update. here, the issue resolved after rebooting the server or something like that .</w:t>
+        <w:t>If you see such slides, or this one reduction, this one suddenly again increase, just understand if you ask the mind to see team lead, they can able to tell you. Again, the team leads will also join the meeting. So if you are stuck, they will answer, no need to worry about it. So out of this 51, 49 and close, resolved.</w:t>
       </w:r>
     </w:p>
     <w:p>
       <w:r>
-        <w:t>if you have better way, you can always do it according to my understanding . if Eugene is not available, I am his backup, okay .</w:t>
+        <w:t>Less than 30 days as of 26 February, less than 30 day ticket, okay, this is the trend. No aging ticket more than. the one, only one awaiting customer. So this is related with the mind you see, UAT bug fix. So we are waiting for customer to sign off. All these will be provided by the support team. You just need to ensure like you are.</w:t>
       </w:r>
     </w:p>
     <w:p>
       <w:r>
-        <w:t>if you join the tomorrow meeting, they will discuss about these slides, okay . if any last week follow-up action item, put it here . in the meeting, NTUCTO, Josephine suggested to keep this severity one and two .</w:t>
+        <w:t>You need to make sure these are like, you know, if you are presenting, you should be knowing this. If there is no update from January of February, then you need to ask them, hey, can you please fill up the latest update until today, what's happened? And yeah, this is also the same, all these tickets, they have to provide. And this is the service improvement.</w:t>
       </w:r>
     </w:p>
     <w:p>
       <w:r>
-        <w:t>if you are presenting this slide, you should know what is inside . if he is only, I will ensure, like, I know the content of this . sometimes, even if it is no follow-ups, sometimes they tend to forget .</w:t>
+        <w:t xml:space="preserve"> NGUC asks us to do some enhancement to the current environment, to our current application, utilizing the five mandates. as service improvement to NGUC, okay? So for a case upgrade, okay, maybe sometimes nine mandates, but they will minus five, minus nine, four, four in the next month. So if this is accumulated, like five times 12, it's accumulated. So the total available mandates must be this.</w:t>
       </w:r>
     </w:p>
     <w:p>
       <w:r>
-        <w:t>the content will be provided by the technical team which is Eugene, they will provide . in case Eugene is not there, and I have to, i have to resign it . if we don't have any new incidents in We can skip this .</w:t>
+        <w:t>The vendor site, customer site. And here, this is the monthly, okay. Let me show. MS and CR weekly update. And this is, okay, number one, age ticket details for this one. More than 30 days. If they ask something about the ticket details and if they want DXC to do some follow-up action item or something to take note, then we need to put it inside.</w:t>
       </w:r>
     </w:p>
     <w:p>
       <w:r>
-        <w:t>if you are presenting, we should know exactly what, because sometimes suddenly they may ask some questions . if they ask before the meeting, if there is a reduction of ticket, they won't reply . but if we are ready, maybe 17 Eugene only .</w:t>
+        <w:t>When we repair the meeting minutes, then we had to check, double check with them. And then aging ticket process confirmation by in the meeting, it was mentioned that the older tickets, DXC has completed the task, fix the bug, but it is awaiting confirmation from the user. Victor proposed that the DXC should close this ticket if there is no response from the business user after several follow-ups.</w:t>
       </w:r>
     </w:p>
     <w:p>
       <w:r>
-        <w:t>five tickets are still active, nine are awaiting customer . 16 tickets closed, closed means completely closed . there is a mismatch of Athena data in the membership detail .</w:t>
-      </w:r>
-    </w:p>
-    <w:p>
-      <w:r>
-        <w:t>this 51, 49 and close, resolved the one, only one awaiting customer sign off . so we are waiting for the team to user to sign off, so that is the reason we are delaying . we need to provide a detailed description of the ticket, why this is more than 30 days .</w:t>
-      </w:r>
-    </w:p>
-    <w:p>
-      <w:r>
-        <w:t>there are two age tickets and these are the ticket details, okay . there is an outstanding ticket more than 30 days . we need to know what is the last update and why we are like a second reminder.</w:t>
-      </w:r>
-    </w:p>
-    <w:p>
-      <w:r>
-        <w:t>if you see, like, there is no update from January of February, then you need to ask them . if they find a, I need to add another, but it is not a major one . service improvement means we are giving them five mandates as free of cost as service improvement .</w:t>
-      </w:r>
-    </w:p>
-    <w:p>
-      <w:r>
-        <w:t>if you look at the recent March slide, there's 12 or 14 already utilized . if there is a case upgrade, they will minus five, minus nine, four, four in the next month . we have to provide five mandates free of cost as part of the service improvement .</w:t>
-      </w:r>
-    </w:p>
-    <w:p>
-      <w:r>
-        <w:t>after the meeting is over, we need to take meeting notes . if someone is telling something, can you please talk to this MSD to speed up this? if they give some follow-up action item to DXE, then we may need to deploy this month .</w:t>
-      </w:r>
-    </w:p>
-    <w:p>
-      <w:r>
-        <w:t>e-services and reporting users' information should be in the age ticket details slide . the target date is the sixth and then the target is next week . if something isn't done by one week, it may take another two weeks .</w:t>
-      </w:r>
-    </w:p>
-    <w:p>
-      <w:r>
-        <w:t>if there is no response from the business user after several follow-ups, DXC can close the ticket . if we do several follow ups, we need to copy all the follow up emails inside the snow . the technical team should notify the NTUC help desk .</w:t>
-      </w:r>
-    </w:p>
-    <w:p>
-      <w:r>
-        <w:t>if we get complete detail, I will send that day itself end of the day . this is for the AMS. And this is the meeting minutes . if you are not available last time, you are the one presenting .</w:t>
-      </w:r>
-    </w:p>
-    <w:p>
-      <w:r>
-        <w:t>internal review of CRs is done every week, three times a week . we will send updated slide to NTUC on Wednesday, then go through slide in the Thursday meeting . the resource will do the development, SAT, UAT, then like, deployment .</w:t>
+        <w:t>Every week, three times, we have a call. Whenever we have new updates, we will internally review an update on Wednesday, because Thursday is the meeting with NTUC. On Wednesday, we stop updating and we will send the updated slide and then we will go through the, that slides in the Thursday meeting.</w:t>
       </w:r>
     </w:p>
     <w:sectPr>

</xml_diff>